<commit_message>
export pdf control version
</commit_message>
<xml_diff>
--- a/Goal/Goal Tree/V2.8.1 [2021-11-09] Version Control Goal Tree.docx
+++ b/Goal/Goal Tree/V2.8.1 [2021-11-09] Version Control Goal Tree.docx
@@ -73,7 +73,16 @@
           <w:szCs w:val="32"/>
           <w:cs/>
         </w:rPr>
-        <w:t>ตาราง</w:t>
+        <w:t>ตารา</w:t>
+      </w:r>
+      <w:r>
+        <w:rPr>
+          <w:rFonts w:ascii="TH Sarabun New" w:hAnsi="TH Sarabun New" w:hint="cs"/>
+          <w:sz w:val="32"/>
+          <w:szCs w:val="32"/>
+          <w:cs/>
+        </w:rPr>
+        <w:t>งที่</w:t>
       </w:r>
       <w:r>
         <w:rPr>
@@ -90,7 +99,15 @@
           <w:sz w:val="32"/>
           <w:szCs w:val="32"/>
         </w:rPr>
-        <w:t xml:space="preserve">… </w:t>
+        <w:t>1</w:t>
+      </w:r>
+      <w:r>
+        <w:rPr>
+          <w:rFonts w:ascii="TH Sarabun New" w:hAnsi="TH Sarabun New"/>
+          <w:sz w:val="32"/>
+          <w:szCs w:val="32"/>
+        </w:rPr>
+        <w:t xml:space="preserve"> </w:t>
       </w:r>
       <w:r>
         <w:rPr>
@@ -108,11 +125,11 @@
         <w:tblLook w:val="04A0" w:firstRow="1" w:lastRow="0" w:firstColumn="1" w:lastColumn="0" w:noHBand="0" w:noVBand="1"/>
       </w:tblPr>
       <w:tblGrid>
-        <w:gridCol w:w="895"/>
-        <w:gridCol w:w="1980"/>
-        <w:gridCol w:w="2102"/>
-        <w:gridCol w:w="1659"/>
-        <w:gridCol w:w="1660"/>
+        <w:gridCol w:w="908"/>
+        <w:gridCol w:w="1976"/>
+        <w:gridCol w:w="2098"/>
+        <w:gridCol w:w="1657"/>
+        <w:gridCol w:w="1657"/>
       </w:tblGrid>
       <w:tr>
         <w:tc>

</xml_diff>